<commit_message>
Add 'Add name to Pace's README'
</commit_message>
<xml_diff>
--- a/github/BochanDavidGitTutorial-10-28-2018.docx
+++ b/github/BochanDavidGitTutorial-10-28-2018.docx
@@ -3879,10 +3879,567 @@
         </w:rPr>
         <w:fldChar w:fldCharType="end" w:fldLock="0"/>
       </w:r>
+      <w:r>
+        <w:rPr>
+          <w:rFonts w:ascii="Arial Unicode MS" w:cs="Arial Unicode MS" w:hAnsi="Arial Unicode MS" w:eastAsia="Arial Unicode MS"/>
+          <w:b w:val="0"/>
+          <w:bCs w:val="0"/>
+          <w:i w:val="0"/>
+          <w:iCs w:val="0"/>
+        </w:rPr>
+        <w:br w:type="page"/>
+      </w:r>
+    </w:p>
+    <w:p>
+      <w:pPr>
+        <w:pStyle w:val="Text"/>
+        <w:rPr>
+          <w:b w:val="1"/>
+          <w:bCs w:val="1"/>
+          <w:sz w:val="64"/>
+          <w:szCs w:val="64"/>
+        </w:rPr>
+      </w:pPr>
+      <w:r>
+        <w:rPr>
+          <w:b w:val="1"/>
+          <w:bCs w:val="1"/>
+          <w:sz w:val="64"/>
+          <w:szCs w:val="64"/>
+          <w:rtl w:val="0"/>
+          <w:lang w:val="de-DE"/>
+        </w:rPr>
+        <w:t>Add name to Pace</w:t>
+      </w:r>
+      <w:r>
+        <w:rPr>
+          <w:b w:val="1"/>
+          <w:bCs w:val="1"/>
+          <w:sz w:val="64"/>
+          <w:szCs w:val="64"/>
+          <w:rtl w:val="0"/>
+          <w:lang w:val="de-DE"/>
+        </w:rPr>
+        <w:t>’</w:t>
+      </w:r>
+      <w:r>
+        <w:rPr>
+          <w:b w:val="1"/>
+          <w:bCs w:val="1"/>
+          <w:sz w:val="64"/>
+          <w:szCs w:val="64"/>
+          <w:rtl w:val="0"/>
+          <w:lang w:val="de-DE"/>
+        </w:rPr>
+        <w:t>s README</w:t>
+      </w:r>
+    </w:p>
+    <w:p>
+      <w:pPr>
+        <w:pStyle w:val="Text"/>
+        <w:rPr>
+          <w:b w:val="1"/>
+          <w:bCs w:val="1"/>
+        </w:rPr>
+      </w:pPr>
+      <w:r>
+        <w:rPr>
+          <w:b w:val="1"/>
+          <w:bCs w:val="1"/>
+        </w:rPr>
+        <w:drawing>
+          <wp:anchor distT="152400" distB="152400" distL="152400" distR="152400" simplePos="0" relativeHeight="251667456" behindDoc="0" locked="0" layoutInCell="1" allowOverlap="1">
+            <wp:simplePos x="0" y="0"/>
+            <wp:positionH relativeFrom="margin">
+              <wp:posOffset>-6350</wp:posOffset>
+            </wp:positionH>
+            <wp:positionV relativeFrom="line">
+              <wp:posOffset>239064</wp:posOffset>
+            </wp:positionV>
+            <wp:extent cx="6120057" cy="2747182"/>
+            <wp:effectExtent l="0" t="0" r="0" b="0"/>
+            <wp:wrapThrough wrapText="bothSides" distL="152400" distR="152400">
+              <wp:wrapPolygon edited="1">
+                <wp:start x="2046" y="2913"/>
+                <wp:lineTo x="19617" y="3007"/>
+                <wp:lineTo x="19680" y="4887"/>
+                <wp:lineTo x="19638" y="15789"/>
+                <wp:lineTo x="19575" y="15930"/>
+                <wp:lineTo x="1983" y="15836"/>
+                <wp:lineTo x="1920" y="15554"/>
+                <wp:lineTo x="1962" y="3054"/>
+                <wp:lineTo x="2046" y="2913"/>
+              </wp:wrapPolygon>
+            </wp:wrapThrough>
+            <wp:docPr id="1073741833" name="officeArt object"/>
+            <wp:cNvGraphicFramePr/>
+            <a:graphic xmlns:a="http://schemas.openxmlformats.org/drawingml/2006/main">
+              <a:graphicData uri="http://schemas.openxmlformats.org/drawingml/2006/picture">
+                <pic:pic xmlns:pic="http://schemas.openxmlformats.org/drawingml/2006/picture">
+                  <pic:nvPicPr>
+                    <pic:cNvPr id="1073741833" name="Bildschirmfoto 2018-10-29 um 1.02.52 AM.png"/>
+                    <pic:cNvPicPr>
+                      <a:picLocks noChangeAspect="1"/>
+                    </pic:cNvPicPr>
+                  </pic:nvPicPr>
+                  <pic:blipFill>
+                    <a:blip r:embed="rId12">
+                      <a:extLst/>
+                    </a:blip>
+                    <a:stretch>
+                      <a:fillRect/>
+                    </a:stretch>
+                  </pic:blipFill>
+                  <pic:spPr>
+                    <a:xfrm>
+                      <a:off x="0" y="0"/>
+                      <a:ext cx="6120057" cy="2747182"/>
+                    </a:xfrm>
+                    <a:prstGeom prst="rect">
+                      <a:avLst/>
+                    </a:prstGeom>
+                    <a:ln w="12700" cap="flat">
+                      <a:noFill/>
+                      <a:miter lim="400000"/>
+                    </a:ln>
+                    <a:effectLst/>
+                  </pic:spPr>
+                </pic:pic>
+              </a:graphicData>
+            </a:graphic>
+          </wp:anchor>
+        </w:drawing>
+      </w:r>
+    </w:p>
+    <w:p>
+      <w:pPr>
+        <w:pStyle w:val="Text"/>
+        <w:rPr>
+          <w:b w:val="1"/>
+          <w:bCs w:val="1"/>
+        </w:rPr>
+      </w:pPr>
+    </w:p>
+    <w:p>
+      <w:pPr>
+        <w:pStyle w:val="Text"/>
+        <w:numPr>
+          <w:ilvl w:val="0"/>
+          <w:numId w:val="4"/>
+        </w:numPr>
+        <w:bidi w:val="0"/>
+      </w:pPr>
+      <w:r>
+        <w:rPr>
+          <w:rtl w:val="0"/>
+        </w:rPr>
+        <w:t xml:space="preserve">Fork project </w:t>
+      </w:r>
+      <w:r>
+        <w:rPr>
+          <w:rStyle w:val="Hyperlink.0"/>
+        </w:rPr>
+        <w:fldChar w:fldCharType="begin" w:fldLock="0"/>
+      </w:r>
+      <w:r>
+        <w:rPr>
+          <w:rStyle w:val="Hyperlink.0"/>
+        </w:rPr>
+        <w:instrText xml:space="preserve"> HYPERLINK "https://github.com/paceuniversity/courses"</w:instrText>
+      </w:r>
+      <w:r>
+        <w:rPr>
+          <w:rStyle w:val="Hyperlink.0"/>
+        </w:rPr>
+        <w:fldChar w:fldCharType="separate" w:fldLock="0"/>
+      </w:r>
+      <w:r>
+        <w:rPr>
+          <w:rStyle w:val="Hyperlink.0"/>
+          <w:rtl w:val="0"/>
+          <w:lang w:val="en-US"/>
+        </w:rPr>
+        <w:t>https://github.com/paceuniversity/courses</w:t>
+      </w:r>
+      <w:r>
+        <w:rPr/>
+        <w:fldChar w:fldCharType="end" w:fldLock="0"/>
+      </w:r>
+      <w:r>
+        <w:rPr>
+          <w:rtl w:val="0"/>
+        </w:rPr>
+        <w:t xml:space="preserve"> and clone locally</w:t>
+      </w:r>
+    </w:p>
+    <w:p>
+      <w:pPr>
+        <w:pStyle w:val="Text"/>
+        <w:bidi w:val="0"/>
+      </w:pPr>
+    </w:p>
+    <w:p>
+      <w:pPr>
+        <w:pStyle w:val="Text"/>
+        <w:bidi w:val="0"/>
+      </w:pPr>
+    </w:p>
+    <w:p>
+      <w:pPr>
+        <w:pStyle w:val="Text"/>
+        <w:bidi w:val="0"/>
+      </w:pPr>
+    </w:p>
+    <w:p>
+      <w:pPr>
+        <w:pStyle w:val="Text"/>
+        <w:bidi w:val="0"/>
+      </w:pPr>
+    </w:p>
+    <w:p>
+      <w:pPr>
+        <w:pStyle w:val="Text"/>
+        <w:bidi w:val="0"/>
+      </w:pPr>
+    </w:p>
+    <w:p>
+      <w:pPr>
+        <w:pStyle w:val="Text"/>
+        <w:bidi w:val="0"/>
+      </w:pPr>
+    </w:p>
+    <w:p>
+      <w:pPr>
+        <w:pStyle w:val="Text"/>
+        <w:bidi w:val="0"/>
+      </w:pPr>
+    </w:p>
+    <w:p>
+      <w:pPr>
+        <w:pStyle w:val="Text"/>
+        <w:bidi w:val="0"/>
+      </w:pPr>
+    </w:p>
+    <w:p>
+      <w:pPr>
+        <w:pStyle w:val="Text"/>
+        <w:bidi w:val="0"/>
+      </w:pPr>
+    </w:p>
+    <w:p>
+      <w:pPr>
+        <w:pStyle w:val="Text"/>
+        <w:bidi w:val="0"/>
+      </w:pPr>
+    </w:p>
+    <w:p>
+      <w:pPr>
+        <w:pStyle w:val="Text"/>
+        <w:bidi w:val="0"/>
+      </w:pPr>
+    </w:p>
+    <w:p>
+      <w:pPr>
+        <w:pStyle w:val="Text"/>
+        <w:bidi w:val="0"/>
+      </w:pPr>
+    </w:p>
+    <w:p>
+      <w:pPr>
+        <w:pStyle w:val="Text"/>
+        <w:bidi w:val="0"/>
+      </w:pPr>
+    </w:p>
+    <w:p>
+      <w:pPr>
+        <w:pStyle w:val="Text"/>
+        <w:bidi w:val="0"/>
+      </w:pPr>
+      <w:r>
+        <w:drawing>
+          <wp:anchor distT="152400" distB="152400" distL="152400" distR="152400" simplePos="0" relativeHeight="251668480" behindDoc="0" locked="0" layoutInCell="1" allowOverlap="1">
+            <wp:simplePos x="0" y="0"/>
+            <wp:positionH relativeFrom="margin">
+              <wp:posOffset>-6350</wp:posOffset>
+            </wp:positionH>
+            <wp:positionV relativeFrom="line">
+              <wp:posOffset>227826</wp:posOffset>
+            </wp:positionV>
+            <wp:extent cx="6120057" cy="3409024"/>
+            <wp:effectExtent l="0" t="0" r="0" b="0"/>
+            <wp:wrapThrough wrapText="bothSides" distL="152400" distR="152400">
+              <wp:wrapPolygon edited="1">
+                <wp:start x="2130" y="2424"/>
+                <wp:lineTo x="19575" y="2499"/>
+                <wp:lineTo x="19575" y="16814"/>
+                <wp:lineTo x="2046" y="16814"/>
+                <wp:lineTo x="2046" y="2499"/>
+                <wp:lineTo x="2130" y="2424"/>
+              </wp:wrapPolygon>
+            </wp:wrapThrough>
+            <wp:docPr id="1073741834" name="officeArt object"/>
+            <wp:cNvGraphicFramePr/>
+            <a:graphic xmlns:a="http://schemas.openxmlformats.org/drawingml/2006/main">
+              <a:graphicData uri="http://schemas.openxmlformats.org/drawingml/2006/picture">
+                <pic:pic xmlns:pic="http://schemas.openxmlformats.org/drawingml/2006/picture">
+                  <pic:nvPicPr>
+                    <pic:cNvPr id="1073741834" name="Bildschirmfoto 2018-10-29 um 1.07.14 AM.png"/>
+                    <pic:cNvPicPr>
+                      <a:picLocks noChangeAspect="1"/>
+                    </pic:cNvPicPr>
+                  </pic:nvPicPr>
+                  <pic:blipFill>
+                    <a:blip r:embed="rId13">
+                      <a:extLst/>
+                    </a:blip>
+                    <a:stretch>
+                      <a:fillRect/>
+                    </a:stretch>
+                  </pic:blipFill>
+                  <pic:spPr>
+                    <a:xfrm>
+                      <a:off x="0" y="0"/>
+                      <a:ext cx="6120057" cy="3409024"/>
+                    </a:xfrm>
+                    <a:prstGeom prst="rect">
+                      <a:avLst/>
+                    </a:prstGeom>
+                    <a:ln w="12700" cap="flat">
+                      <a:noFill/>
+                      <a:miter lim="400000"/>
+                    </a:ln>
+                    <a:effectLst/>
+                  </pic:spPr>
+                </pic:pic>
+              </a:graphicData>
+            </a:graphic>
+          </wp:anchor>
+        </w:drawing>
+      </w:r>
+    </w:p>
+    <w:p>
+      <w:pPr>
+        <w:pStyle w:val="Text"/>
+        <w:bidi w:val="0"/>
+      </w:pPr>
+    </w:p>
+    <w:p>
+      <w:pPr>
+        <w:pStyle w:val="Text"/>
+        <w:bidi w:val="0"/>
+      </w:pPr>
+      <w:r>
+        <w:rPr>
+          <w:rtl w:val="0"/>
+        </w:rPr>
+        <w:t>2. Make change, commit and push changes to forked repository</w:t>
+      </w:r>
+    </w:p>
+    <w:p>
+      <w:pPr>
+        <w:pStyle w:val="Text"/>
+        <w:bidi w:val="0"/>
+      </w:pPr>
+    </w:p>
+    <w:p>
+      <w:pPr>
+        <w:pStyle w:val="Text"/>
+        <w:bidi w:val="0"/>
+      </w:pPr>
+    </w:p>
+    <w:p>
+      <w:pPr>
+        <w:pStyle w:val="Text"/>
+        <w:bidi w:val="0"/>
+      </w:pPr>
+    </w:p>
+    <w:p>
+      <w:pPr>
+        <w:pStyle w:val="Text"/>
+        <w:bidi w:val="0"/>
+      </w:pPr>
+    </w:p>
+    <w:p>
+      <w:pPr>
+        <w:pStyle w:val="Text"/>
+        <w:bidi w:val="0"/>
+      </w:pPr>
+    </w:p>
+    <w:p>
+      <w:pPr>
+        <w:pStyle w:val="Text"/>
+        <w:bidi w:val="0"/>
+      </w:pPr>
+    </w:p>
+    <w:p>
+      <w:pPr>
+        <w:pStyle w:val="Text"/>
+        <w:bidi w:val="0"/>
+      </w:pPr>
+    </w:p>
+    <w:p>
+      <w:pPr>
+        <w:pStyle w:val="Text"/>
+        <w:bidi w:val="0"/>
+      </w:pPr>
+    </w:p>
+    <w:p>
+      <w:pPr>
+        <w:pStyle w:val="Text"/>
+        <w:bidi w:val="0"/>
+      </w:pPr>
+    </w:p>
+    <w:p>
+      <w:pPr>
+        <w:pStyle w:val="Text"/>
+        <w:bidi w:val="0"/>
+      </w:pPr>
+    </w:p>
+    <w:p>
+      <w:pPr>
+        <w:pStyle w:val="Text"/>
+        <w:bidi w:val="0"/>
+      </w:pPr>
+    </w:p>
+    <w:p>
+      <w:pPr>
+        <w:pStyle w:val="Text"/>
+        <w:bidi w:val="0"/>
+      </w:pPr>
+    </w:p>
+    <w:p>
+      <w:pPr>
+        <w:pStyle w:val="Text"/>
+        <w:bidi w:val="0"/>
+      </w:pPr>
+    </w:p>
+    <w:p>
+      <w:pPr>
+        <w:pStyle w:val="Text"/>
+        <w:bidi w:val="0"/>
+      </w:pPr>
+    </w:p>
+    <w:p>
+      <w:pPr>
+        <w:pStyle w:val="Text"/>
+        <w:bidi w:val="0"/>
+      </w:pPr>
+      <w:r>
+        <w:rPr>
+          <w:rFonts w:ascii="Arial Unicode MS" w:cs="Arial Unicode MS" w:hAnsi="Arial Unicode MS" w:eastAsia="Arial Unicode MS"/>
+          <w:b w:val="0"/>
+          <w:bCs w:val="0"/>
+          <w:i w:val="0"/>
+          <w:iCs w:val="0"/>
+        </w:rPr>
+        <w:br w:type="page"/>
+      </w:r>
+    </w:p>
+    <w:p>
+      <w:pPr>
+        <w:pStyle w:val="Text"/>
+        <w:bidi w:val="0"/>
+      </w:pPr>
+      <w:r>
+        <w:rPr>
+          <w:rtl w:val="0"/>
+        </w:rPr>
+        <w:t>3. Create pull request</w:t>
+      </w:r>
+    </w:p>
+    <w:p>
+      <w:pPr>
+        <w:pStyle w:val="Text"/>
+        <w:bidi w:val="0"/>
+      </w:pPr>
+      <w:r>
+        <w:drawing>
+          <wp:anchor distT="152400" distB="152400" distL="152400" distR="152400" simplePos="0" relativeHeight="251669504" behindDoc="0" locked="0" layoutInCell="1" allowOverlap="1">
+            <wp:simplePos x="0" y="0"/>
+            <wp:positionH relativeFrom="margin">
+              <wp:posOffset>0</wp:posOffset>
+            </wp:positionH>
+            <wp:positionV relativeFrom="line">
+              <wp:posOffset>183498</wp:posOffset>
+            </wp:positionV>
+            <wp:extent cx="6120057" cy="3970191"/>
+            <wp:effectExtent l="0" t="0" r="0" b="0"/>
+            <wp:wrapThrough wrapText="bothSides" distL="152400" distR="152400">
+              <wp:wrapPolygon edited="1">
+                <wp:start x="-17" y="-26"/>
+                <wp:lineTo x="-17" y="0"/>
+                <wp:lineTo x="-17" y="21601"/>
+                <wp:lineTo x="-17" y="21627"/>
+                <wp:lineTo x="0" y="21627"/>
+                <wp:lineTo x="21601" y="21627"/>
+                <wp:lineTo x="21617" y="21627"/>
+                <wp:lineTo x="21617" y="21601"/>
+                <wp:lineTo x="21617" y="0"/>
+                <wp:lineTo x="21617" y="-26"/>
+                <wp:lineTo x="21601" y="-26"/>
+                <wp:lineTo x="0" y="-26"/>
+                <wp:lineTo x="-17" y="-26"/>
+              </wp:wrapPolygon>
+            </wp:wrapThrough>
+            <wp:docPr id="1073741835" name="officeArt object"/>
+            <wp:cNvGraphicFramePr/>
+            <a:graphic xmlns:a="http://schemas.openxmlformats.org/drawingml/2006/main">
+              <a:graphicData uri="http://schemas.openxmlformats.org/drawingml/2006/picture">
+                <pic:pic xmlns:pic="http://schemas.openxmlformats.org/drawingml/2006/picture">
+                  <pic:nvPicPr>
+                    <pic:cNvPr id="1073741835" name="Bildschirmfoto 2018-10-29 um 1.10.21 AM.png"/>
+                    <pic:cNvPicPr>
+                      <a:picLocks noChangeAspect="1"/>
+                    </pic:cNvPicPr>
+                  </pic:nvPicPr>
+                  <pic:blipFill>
+                    <a:blip r:embed="rId14">
+                      <a:extLst/>
+                    </a:blip>
+                    <a:stretch>
+                      <a:fillRect/>
+                    </a:stretch>
+                  </pic:blipFill>
+                  <pic:spPr>
+                    <a:xfrm>
+                      <a:off x="0" y="0"/>
+                      <a:ext cx="6120057" cy="3970191"/>
+                    </a:xfrm>
+                    <a:prstGeom prst="rect">
+                      <a:avLst/>
+                    </a:prstGeom>
+                    <a:ln w="9525" cap="flat">
+                      <a:solidFill>
+                        <a:srgbClr val="7E786C"/>
+                      </a:solidFill>
+                      <a:prstDash val="solid"/>
+                      <a:miter lim="400000"/>
+                    </a:ln>
+                    <a:effectLst>
+                      <a:outerShdw sx="100000" sy="100000" kx="0" ky="0" algn="b" rotWithShape="0" blurRad="25400" dist="12700" dir="4080000">
+                        <a:srgbClr val="000000">
+                          <a:alpha val="50000"/>
+                        </a:srgbClr>
+                      </a:outerShdw>
+                    </a:effectLst>
+                  </pic:spPr>
+                </pic:pic>
+              </a:graphicData>
+            </a:graphic>
+          </wp:anchor>
+        </w:drawing>
+      </w:r>
+    </w:p>
+    <w:p>
+      <w:pPr>
+        <w:pStyle w:val="Text"/>
+        <w:bidi w:val="0"/>
+      </w:pPr>
+      <w:r/>
     </w:p>
     <w:sectPr>
-      <w:headerReference w:type="default" r:id="rId12"/>
-      <w:footerReference w:type="default" r:id="rId13"/>
+      <w:headerReference w:type="default" r:id="rId15"/>
+      <w:footerReference w:type="default" r:id="rId16"/>
       <w:pgSz w:w="11906" w:h="16838" w:orient="portrait"/>
       <w:pgMar w:top="1134" w:right="1134" w:bottom="1134" w:left="1134" w:header="709" w:footer="850"/>
       <w:bidi w:val="0"/>
@@ -3926,7 +4483,7 @@
       <w:fldChar w:fldCharType="separate" w:fldLock="0"/>
     </w:r>
     <w:r>
-      <w:t>8</w:t>
+      <w:t>10</w:t>
     </w:r>
     <w:r>
       <w:rPr/>
@@ -3951,7 +4508,7 @@
       <w:fldChar w:fldCharType="separate" w:fldLock="0"/>
     </w:r>
     <w:r>
-      <w:t>8</w:t>
+      <w:t>10</w:t>
     </w:r>
     <w:r>
       <w:rPr/>
@@ -4249,11 +4806,259 @@
       </w:rPr>
     </w:lvl>
   </w:abstractNum>
+  <w:abstractNum w:abstractNumId="2">
+    <w:multiLevelType w:val="hybridMultilevel"/>
+    <w:numStyleLink w:val="Nummeriert"/>
+  </w:abstractNum>
+  <w:abstractNum w:abstractNumId="3">
+    <w:multiLevelType w:val="hybridMultilevel"/>
+    <w:styleLink w:val="Nummeriert"/>
+    <w:lvl w:ilvl="0">
+      <w:start w:val="1"/>
+      <w:numFmt w:val="decimal"/>
+      <w:suff w:val="tab"/>
+      <w:lvlText w:val="%1."/>
+      <w:lvlJc w:val="left"/>
+      <w:pPr>
+        <w:ind w:left="360" w:hanging="360"/>
+      </w:pPr>
+      <w:rPr>
+        <w:rFonts w:hAnsi="Arial Unicode MS"/>
+        <w:caps w:val="0"/>
+        <w:smallCaps w:val="0"/>
+        <w:strike w:val="0"/>
+        <w:dstrike w:val="0"/>
+        <w:outline w:val="0"/>
+        <w:emboss w:val="0"/>
+        <w:imprint w:val="0"/>
+        <w:spacing w:val="0"/>
+        <w:w w:val="100"/>
+        <w:kern w:val="0"/>
+        <w:position w:val="0"/>
+        <w:highlight w:val="none"/>
+        <w:vertAlign w:val="baseline"/>
+      </w:rPr>
+    </w:lvl>
+    <w:lvl w:ilvl="1">
+      <w:start w:val="1"/>
+      <w:numFmt w:val="decimal"/>
+      <w:suff w:val="tab"/>
+      <w:lvlText w:val="%2."/>
+      <w:lvlJc w:val="left"/>
+      <w:pPr>
+        <w:ind w:left="720" w:hanging="360"/>
+      </w:pPr>
+      <w:rPr>
+        <w:rFonts w:hAnsi="Arial Unicode MS"/>
+        <w:caps w:val="0"/>
+        <w:smallCaps w:val="0"/>
+        <w:strike w:val="0"/>
+        <w:dstrike w:val="0"/>
+        <w:outline w:val="0"/>
+        <w:emboss w:val="0"/>
+        <w:imprint w:val="0"/>
+        <w:spacing w:val="0"/>
+        <w:w w:val="100"/>
+        <w:kern w:val="0"/>
+        <w:position w:val="0"/>
+        <w:highlight w:val="none"/>
+        <w:vertAlign w:val="baseline"/>
+      </w:rPr>
+    </w:lvl>
+    <w:lvl w:ilvl="2">
+      <w:start w:val="1"/>
+      <w:numFmt w:val="decimal"/>
+      <w:suff w:val="tab"/>
+      <w:lvlText w:val="%3."/>
+      <w:lvlJc w:val="left"/>
+      <w:pPr>
+        <w:ind w:left="1080" w:hanging="360"/>
+      </w:pPr>
+      <w:rPr>
+        <w:rFonts w:hAnsi="Arial Unicode MS"/>
+        <w:caps w:val="0"/>
+        <w:smallCaps w:val="0"/>
+        <w:strike w:val="0"/>
+        <w:dstrike w:val="0"/>
+        <w:outline w:val="0"/>
+        <w:emboss w:val="0"/>
+        <w:imprint w:val="0"/>
+        <w:spacing w:val="0"/>
+        <w:w w:val="100"/>
+        <w:kern w:val="0"/>
+        <w:position w:val="0"/>
+        <w:highlight w:val="none"/>
+        <w:vertAlign w:val="baseline"/>
+      </w:rPr>
+    </w:lvl>
+    <w:lvl w:ilvl="3">
+      <w:start w:val="1"/>
+      <w:numFmt w:val="decimal"/>
+      <w:suff w:val="tab"/>
+      <w:lvlText w:val="%4."/>
+      <w:lvlJc w:val="left"/>
+      <w:pPr>
+        <w:ind w:left="1440" w:hanging="360"/>
+      </w:pPr>
+      <w:rPr>
+        <w:rFonts w:hAnsi="Arial Unicode MS"/>
+        <w:caps w:val="0"/>
+        <w:smallCaps w:val="0"/>
+        <w:strike w:val="0"/>
+        <w:dstrike w:val="0"/>
+        <w:outline w:val="0"/>
+        <w:emboss w:val="0"/>
+        <w:imprint w:val="0"/>
+        <w:spacing w:val="0"/>
+        <w:w w:val="100"/>
+        <w:kern w:val="0"/>
+        <w:position w:val="0"/>
+        <w:highlight w:val="none"/>
+        <w:vertAlign w:val="baseline"/>
+      </w:rPr>
+    </w:lvl>
+    <w:lvl w:ilvl="4">
+      <w:start w:val="1"/>
+      <w:numFmt w:val="decimal"/>
+      <w:suff w:val="tab"/>
+      <w:lvlText w:val="%5."/>
+      <w:lvlJc w:val="left"/>
+      <w:pPr>
+        <w:ind w:left="1800" w:hanging="360"/>
+      </w:pPr>
+      <w:rPr>
+        <w:rFonts w:hAnsi="Arial Unicode MS"/>
+        <w:caps w:val="0"/>
+        <w:smallCaps w:val="0"/>
+        <w:strike w:val="0"/>
+        <w:dstrike w:val="0"/>
+        <w:outline w:val="0"/>
+        <w:emboss w:val="0"/>
+        <w:imprint w:val="0"/>
+        <w:spacing w:val="0"/>
+        <w:w w:val="100"/>
+        <w:kern w:val="0"/>
+        <w:position w:val="0"/>
+        <w:highlight w:val="none"/>
+        <w:vertAlign w:val="baseline"/>
+      </w:rPr>
+    </w:lvl>
+    <w:lvl w:ilvl="5">
+      <w:start w:val="1"/>
+      <w:numFmt w:val="decimal"/>
+      <w:suff w:val="tab"/>
+      <w:lvlText w:val="%6."/>
+      <w:lvlJc w:val="left"/>
+      <w:pPr>
+        <w:ind w:left="2160" w:hanging="360"/>
+      </w:pPr>
+      <w:rPr>
+        <w:rFonts w:hAnsi="Arial Unicode MS"/>
+        <w:caps w:val="0"/>
+        <w:smallCaps w:val="0"/>
+        <w:strike w:val="0"/>
+        <w:dstrike w:val="0"/>
+        <w:outline w:val="0"/>
+        <w:emboss w:val="0"/>
+        <w:imprint w:val="0"/>
+        <w:spacing w:val="0"/>
+        <w:w w:val="100"/>
+        <w:kern w:val="0"/>
+        <w:position w:val="0"/>
+        <w:highlight w:val="none"/>
+        <w:vertAlign w:val="baseline"/>
+      </w:rPr>
+    </w:lvl>
+    <w:lvl w:ilvl="6">
+      <w:start w:val="1"/>
+      <w:numFmt w:val="decimal"/>
+      <w:suff w:val="tab"/>
+      <w:lvlText w:val="%7."/>
+      <w:lvlJc w:val="left"/>
+      <w:pPr>
+        <w:ind w:left="2520" w:hanging="360"/>
+      </w:pPr>
+      <w:rPr>
+        <w:rFonts w:hAnsi="Arial Unicode MS"/>
+        <w:caps w:val="0"/>
+        <w:smallCaps w:val="0"/>
+        <w:strike w:val="0"/>
+        <w:dstrike w:val="0"/>
+        <w:outline w:val="0"/>
+        <w:emboss w:val="0"/>
+        <w:imprint w:val="0"/>
+        <w:spacing w:val="0"/>
+        <w:w w:val="100"/>
+        <w:kern w:val="0"/>
+        <w:position w:val="0"/>
+        <w:highlight w:val="none"/>
+        <w:vertAlign w:val="baseline"/>
+      </w:rPr>
+    </w:lvl>
+    <w:lvl w:ilvl="7">
+      <w:start w:val="1"/>
+      <w:numFmt w:val="decimal"/>
+      <w:suff w:val="tab"/>
+      <w:lvlText w:val="%8."/>
+      <w:lvlJc w:val="left"/>
+      <w:pPr>
+        <w:ind w:left="2880" w:hanging="360"/>
+      </w:pPr>
+      <w:rPr>
+        <w:rFonts w:hAnsi="Arial Unicode MS"/>
+        <w:caps w:val="0"/>
+        <w:smallCaps w:val="0"/>
+        <w:strike w:val="0"/>
+        <w:dstrike w:val="0"/>
+        <w:outline w:val="0"/>
+        <w:emboss w:val="0"/>
+        <w:imprint w:val="0"/>
+        <w:spacing w:val="0"/>
+        <w:w w:val="100"/>
+        <w:kern w:val="0"/>
+        <w:position w:val="0"/>
+        <w:highlight w:val="none"/>
+        <w:vertAlign w:val="baseline"/>
+      </w:rPr>
+    </w:lvl>
+    <w:lvl w:ilvl="8">
+      <w:start w:val="1"/>
+      <w:numFmt w:val="decimal"/>
+      <w:suff w:val="tab"/>
+      <w:lvlText w:val="%9."/>
+      <w:lvlJc w:val="left"/>
+      <w:pPr>
+        <w:ind w:left="3240" w:hanging="360"/>
+      </w:pPr>
+      <w:rPr>
+        <w:rFonts w:hAnsi="Arial Unicode MS"/>
+        <w:caps w:val="0"/>
+        <w:smallCaps w:val="0"/>
+        <w:strike w:val="0"/>
+        <w:dstrike w:val="0"/>
+        <w:outline w:val="0"/>
+        <w:emboss w:val="0"/>
+        <w:imprint w:val="0"/>
+        <w:spacing w:val="0"/>
+        <w:w w:val="100"/>
+        <w:kern w:val="0"/>
+        <w:position w:val="0"/>
+        <w:highlight w:val="none"/>
+        <w:vertAlign w:val="baseline"/>
+      </w:rPr>
+    </w:lvl>
+  </w:abstractNum>
   <w:num w:numId="1">
     <w:abstractNumId w:val="1"/>
   </w:num>
   <w:num w:numId="2">
     <w:abstractNumId w:val="0"/>
+  </w:num>
+  <w:num w:numId="3">
+    <w:abstractNumId w:val="3"/>
+  </w:num>
+  <w:num w:numId="4">
+    <w:abstractNumId w:val="2"/>
   </w:num>
 </w:numbering>
 </file>
@@ -4497,6 +5302,14 @@
     <w:rPr>
       <w:u w:val="single"/>
     </w:rPr>
+  </w:style>
+  <w:style w:type="numbering" w:styleId="Nummeriert">
+    <w:name w:val="Nummeriert"/>
+    <w:pPr>
+      <w:numPr>
+        <w:numId w:val="3"/>
+      </w:numPr>
+    </w:pPr>
   </w:style>
 </w:styles>
 </file>

</xml_diff>